<commit_message>
Test execution report di login
</commit_message>
<xml_diff>
--- a/Documenti/test execution report/template.docx
+++ b/Documenti/test execution report/template.docx
@@ -1,6 +1,6 @@
 
 <file path=word/document.xml><?xml version="1.0" encoding="utf-8"?>
-<w:document xmlns:wpc="http://schemas.microsoft.com/office/word/2010/wordprocessingCanvas" xmlns:cx="http://schemas.microsoft.com/office/drawing/2014/chartex" xmlns:cx1="http://schemas.microsoft.com/office/drawing/2015/9/8/chartex" xmlns:cx2="http://schemas.microsoft.com/office/drawing/2015/10/21/chartex" xmlns:cx3="http://schemas.microsoft.com/office/drawing/2016/5/9/chartex" xmlns:cx4="http://schemas.microsoft.com/office/drawing/2016/5/10/chartex" xmlns:cx5="http://schemas.microsoft.com/office/drawing/2016/5/11/chartex" xmlns:cx6="http://schemas.microsoft.com/office/drawing/2016/5/12/chartex" xmlns:cx7="http://schemas.microsoft.com/office/drawing/2016/5/13/chartex" xmlns:cx8="http://schemas.microsoft.com/office/drawing/2016/5/14/chartex" xmlns:mc="http://schemas.openxmlformats.org/markup-compatibility/2006" xmlns:aink="http://schemas.microsoft.com/office/drawing/2016/ink" xmlns:am3d="http://schemas.microsoft.com/office/drawing/2017/model3d" xmlns:o="urn:schemas-microsoft-com:office:office" xmlns:r="http://schemas.openxmlformats.org/officeDocument/2006/relationships" xmlns:m="http://schemas.openxmlformats.org/officeDocument/2006/math" xmlns:v="urn:schemas-microsoft-com:vml" xmlns:wp14="http://schemas.microsoft.com/office/word/2010/wordprocessingDrawing" xmlns:wp="http://schemas.openxmlformats.org/drawingml/2006/wordprocessingDrawing" xmlns:w10="urn:schemas-microsoft-com:office:word" xmlns:w="http://schemas.openxmlformats.org/wordprocessingml/2006/main" xmlns:w14="http://schemas.microsoft.com/office/word/2010/wordml" xmlns:w15="http://schemas.microsoft.com/office/word/2012/wordml" xmlns:w16cid="http://schemas.microsoft.com/office/word/2016/wordml/cid" xmlns:w16se="http://schemas.microsoft.com/office/word/2015/wordml/symex" xmlns:wpg="http://schemas.microsoft.com/office/word/2010/wordprocessingGroup" xmlns:wpi="http://schemas.microsoft.com/office/word/2010/wordprocessingInk" xmlns:wne="http://schemas.microsoft.com/office/word/2006/wordml" xmlns:wps="http://schemas.microsoft.com/office/word/2010/wordprocessingShape" mc:Ignorable="w14 w15 w16se w16cid wp14">
+<w:document xmlns:wpc="http://schemas.microsoft.com/office/word/2010/wordprocessingCanvas" xmlns:mo="http://schemas.microsoft.com/office/mac/office/2008/main" xmlns:mc="http://schemas.openxmlformats.org/markup-compatibility/2006" xmlns:mv="urn:schemas-microsoft-com:mac:vml" xmlns:o="urn:schemas-microsoft-com:office:office" xmlns:r="http://schemas.openxmlformats.org/officeDocument/2006/relationships" xmlns:m="http://schemas.openxmlformats.org/officeDocument/2006/math" xmlns:v="urn:schemas-microsoft-com:vml" xmlns:wp14="http://schemas.microsoft.com/office/word/2010/wordprocessingDrawing" xmlns:wp="http://schemas.openxmlformats.org/drawingml/2006/wordprocessingDrawing" xmlns:w10="urn:schemas-microsoft-com:office:word" xmlns:w="http://schemas.openxmlformats.org/wordprocessingml/2006/main" xmlns:w14="http://schemas.microsoft.com/office/word/2010/wordml" xmlns:w15="http://schemas.microsoft.com/office/word/2012/wordml" xmlns:wpg="http://schemas.microsoft.com/office/word/2010/wordprocessingGroup" xmlns:wpi="http://schemas.microsoft.com/office/word/2010/wordprocessingInk" xmlns:wne="http://schemas.microsoft.com/office/word/2006/wordml" xmlns:wps="http://schemas.microsoft.com/office/word/2010/wordprocessingShape" mc:Ignorable="w14 w15 wp14">
   <w:body>
     <w:p>
       <w:pPr>
@@ -154,54 +154,32 @@
                 <w:rFonts w:cs="Arial"/>
                 <w:sz w:val="32"/>
                 <w:szCs w:val="32"/>
-                <w:u w:val="single"/>
-              </w:rPr>
-              <w:t>Teste</w:t>
-            </w:r>
-            <w:bookmarkStart w:id="1" w:name="_GoBack"/>
-            <w:bookmarkEnd w:id="1"/>
-            <w:r>
-              <w:rPr>
-                <w:rFonts w:cs="Arial"/>
-                <w:sz w:val="32"/>
-                <w:szCs w:val="32"/>
-                <w:u w:val="single"/>
-              </w:rPr>
-              <w:t>r</w:t>
-            </w:r>
-          </w:p>
-        </w:tc>
-        <w:tc>
-          <w:tcPr>
-            <w:tcW w:w="4814" w:type="dxa"/>
-          </w:tcPr>
-          <w:p>
-            <w:pPr>
-              <w:jc w:val="center"/>
-              <w:rPr>
-                <w:rFonts w:cs="Arial"/>
-                <w:sz w:val="32"/>
-                <w:szCs w:val="32"/>
-              </w:rPr>
-            </w:pPr>
-            <w:r>
-              <w:rPr>
-                <w:rFonts w:cs="Arial"/>
-                <w:sz w:val="32"/>
-                <w:szCs w:val="32"/>
-              </w:rPr>
-              <w:t xml:space="preserve">Luca </w:t>
-            </w:r>
-            <w:proofErr w:type="spellStart"/>
-            <w:r>
-              <w:rPr>
-                <w:rFonts w:cs="Arial"/>
-                <w:sz w:val="32"/>
-                <w:szCs w:val="32"/>
-              </w:rPr>
-              <w:t>Reccia</w:t>
-            </w:r>
-            <w:proofErr w:type="spellEnd"/>
+              </w:rPr>
+              <w:t>Tester</w:t>
+            </w:r>
+          </w:p>
+        </w:tc>
+        <w:tc>
+          <w:tcPr>
+            <w:tcW w:w="4814" w:type="dxa"/>
+          </w:tcPr>
+          <w:p>
+            <w:pPr>
+              <w:jc w:val="center"/>
+              <w:rPr>
+                <w:rFonts w:cs="Arial"/>
+                <w:sz w:val="32"/>
+                <w:szCs w:val="32"/>
+              </w:rPr>
+            </w:pPr>
+            <w:r>
+              <w:rPr>
+                <w:rFonts w:cs="Arial"/>
+                <w:sz w:val="32"/>
+                <w:szCs w:val="32"/>
+              </w:rPr>
+              <w:t>Luca Reccia</w:t>
+            </w:r>
           </w:p>
         </w:tc>
       </w:tr>
@@ -298,15 +276,7 @@
                 <w:sz w:val="32"/>
                 <w:szCs w:val="32"/>
               </w:rPr>
-              <w:t xml:space="preserve">Output </w:t>
-            </w:r>
-            <w:r>
-              <w:rPr>
-                <w:rFonts w:cs="Arial"/>
-                <w:sz w:val="32"/>
-                <w:szCs w:val="32"/>
-              </w:rPr>
-              <w:t>sistema</w:t>
+              <w:t>Output sistema</w:t>
             </w:r>
           </w:p>
         </w:tc>
@@ -535,6 +505,2062 @@
         </w:tc>
       </w:tr>
       <w:bookmarkEnd w:id="0"/>
+    </w:tbl>
+    <w:p>
+      <w:pPr>
+        <w:rPr>
+          <w:sz w:val="36"/>
+          <w:szCs w:val="36"/>
+        </w:rPr>
+      </w:pPr>
+    </w:p>
+    <w:tbl>
+      <w:tblPr>
+        <w:tblStyle w:val="Grigliatabella"/>
+        <w:tblW w:w="0" w:type="auto"/>
+        <w:tblLook w:val="04A0" w:firstRow="1" w:lastRow="0" w:firstColumn="1" w:lastColumn="0" w:noHBand="0" w:noVBand="1"/>
+      </w:tblPr>
+      <w:tblGrid>
+        <w:gridCol w:w="4814"/>
+        <w:gridCol w:w="4814"/>
+      </w:tblGrid>
+      <w:tr>
+        <w:tc>
+          <w:tcPr>
+            <w:tcW w:w="4814" w:type="dxa"/>
+            <w:shd w:val="clear" w:color="auto" w:fill="BFBFBF" w:themeFill="background1" w:themeFillShade="BF"/>
+          </w:tcPr>
+          <w:p>
+            <w:pPr>
+              <w:jc w:val="center"/>
+              <w:rPr>
+                <w:rFonts w:cs="Arial"/>
+                <w:sz w:val="32"/>
+                <w:szCs w:val="32"/>
+              </w:rPr>
+            </w:pPr>
+            <w:r>
+              <w:rPr>
+                <w:rFonts w:cs="Arial"/>
+                <w:sz w:val="32"/>
+                <w:szCs w:val="32"/>
+              </w:rPr>
+              <w:t>Nome</w:t>
+            </w:r>
+          </w:p>
+        </w:tc>
+        <w:tc>
+          <w:tcPr>
+            <w:tcW w:w="4814" w:type="dxa"/>
+          </w:tcPr>
+          <w:p>
+            <w:pPr>
+              <w:jc w:val="center"/>
+              <w:rPr>
+                <w:rFonts w:cs="Arial"/>
+                <w:sz w:val="32"/>
+                <w:szCs w:val="32"/>
+              </w:rPr>
+            </w:pPr>
+            <w:r>
+              <w:rPr>
+                <w:rFonts w:cs="Arial"/>
+                <w:color w:val="000000"/>
+                <w:sz w:val="32"/>
+                <w:szCs w:val="32"/>
+              </w:rPr>
+              <w:t>TC_1.1_</w:t>
+            </w:r>
+            <w:r>
+              <w:rPr>
+                <w:rFonts w:cs="Arial"/>
+                <w:color w:val="000000"/>
+                <w:sz w:val="32"/>
+                <w:szCs w:val="32"/>
+              </w:rPr>
+              <w:t>2</w:t>
+            </w:r>
+          </w:p>
+        </w:tc>
+      </w:tr>
+      <w:tr>
+        <w:tc>
+          <w:tcPr>
+            <w:tcW w:w="4814" w:type="dxa"/>
+            <w:shd w:val="clear" w:color="auto" w:fill="BFBFBF" w:themeFill="background1" w:themeFillShade="BF"/>
+          </w:tcPr>
+          <w:p>
+            <w:pPr>
+              <w:jc w:val="center"/>
+              <w:rPr>
+                <w:rFonts w:cs="Arial"/>
+                <w:sz w:val="32"/>
+                <w:szCs w:val="32"/>
+              </w:rPr>
+            </w:pPr>
+            <w:r>
+              <w:rPr>
+                <w:rFonts w:cs="Arial"/>
+                <w:sz w:val="32"/>
+                <w:szCs w:val="32"/>
+              </w:rPr>
+              <w:t>Data e ora</w:t>
+            </w:r>
+          </w:p>
+        </w:tc>
+        <w:tc>
+          <w:tcPr>
+            <w:tcW w:w="4814" w:type="dxa"/>
+          </w:tcPr>
+          <w:p>
+            <w:pPr>
+              <w:jc w:val="center"/>
+              <w:rPr>
+                <w:rFonts w:cs="Arial"/>
+                <w:sz w:val="32"/>
+                <w:szCs w:val="32"/>
+              </w:rPr>
+            </w:pPr>
+            <w:r>
+              <w:rPr>
+                <w:rFonts w:cs="Arial"/>
+                <w:sz w:val="32"/>
+                <w:szCs w:val="32"/>
+              </w:rPr>
+              <w:t>2018/01/27 10:17</w:t>
+            </w:r>
+          </w:p>
+        </w:tc>
+      </w:tr>
+      <w:tr>
+        <w:tc>
+          <w:tcPr>
+            <w:tcW w:w="4814" w:type="dxa"/>
+            <w:shd w:val="clear" w:color="auto" w:fill="BFBFBF" w:themeFill="background1" w:themeFillShade="BF"/>
+          </w:tcPr>
+          <w:p>
+            <w:pPr>
+              <w:jc w:val="center"/>
+              <w:rPr>
+                <w:rFonts w:cs="Arial"/>
+                <w:sz w:val="32"/>
+                <w:szCs w:val="32"/>
+              </w:rPr>
+            </w:pPr>
+            <w:r>
+              <w:rPr>
+                <w:rFonts w:cs="Arial"/>
+                <w:sz w:val="32"/>
+                <w:szCs w:val="32"/>
+              </w:rPr>
+              <w:t>Tester</w:t>
+            </w:r>
+          </w:p>
+        </w:tc>
+        <w:tc>
+          <w:tcPr>
+            <w:tcW w:w="4814" w:type="dxa"/>
+          </w:tcPr>
+          <w:p>
+            <w:pPr>
+              <w:jc w:val="center"/>
+              <w:rPr>
+                <w:rFonts w:cs="Arial"/>
+                <w:sz w:val="32"/>
+                <w:szCs w:val="32"/>
+              </w:rPr>
+            </w:pPr>
+            <w:r>
+              <w:rPr>
+                <w:rFonts w:cs="Arial"/>
+                <w:sz w:val="32"/>
+                <w:szCs w:val="32"/>
+              </w:rPr>
+              <w:t>Luca Reccia</w:t>
+            </w:r>
+          </w:p>
+        </w:tc>
+      </w:tr>
+      <w:tr>
+        <w:tc>
+          <w:tcPr>
+            <w:tcW w:w="9628" w:type="dxa"/>
+            <w:gridSpan w:val="2"/>
+            <w:shd w:val="clear" w:color="auto" w:fill="BFBFBF" w:themeFill="background1" w:themeFillShade="BF"/>
+          </w:tcPr>
+          <w:p>
+            <w:pPr>
+              <w:jc w:val="center"/>
+              <w:rPr>
+                <w:rFonts w:cs="Arial"/>
+                <w:sz w:val="32"/>
+                <w:szCs w:val="32"/>
+              </w:rPr>
+            </w:pPr>
+            <w:r>
+              <w:rPr>
+                <w:rFonts w:cs="Arial"/>
+                <w:sz w:val="32"/>
+                <w:szCs w:val="32"/>
+              </w:rPr>
+              <w:t>Output atteso</w:t>
+            </w:r>
+          </w:p>
+        </w:tc>
+      </w:tr>
+      <w:tr>
+        <w:trPr>
+          <w:trHeight w:val="725"/>
+        </w:trPr>
+        <w:tc>
+          <w:tcPr>
+            <w:tcW w:w="9628" w:type="dxa"/>
+            <w:gridSpan w:val="2"/>
+          </w:tcPr>
+          <w:p>
+            <w:pPr>
+              <w:spacing w:before="100" w:beforeAutospacing="1" w:after="100" w:afterAutospacing="1"/>
+              <w:outlineLvl w:val="2"/>
+              <w:rPr>
+                <w:rFonts w:eastAsia="Times New Roman" w:cs="Arial"/>
+                <w:bCs/>
+                <w:sz w:val="32"/>
+                <w:szCs w:val="32"/>
+                <w:lang w:eastAsia="it-IT"/>
+              </w:rPr>
+            </w:pPr>
+            <w:r>
+              <w:rPr>
+                <w:rFonts w:eastAsia="Times New Roman" w:cs="Arial"/>
+                <w:bCs/>
+                <w:sz w:val="32"/>
+                <w:szCs w:val="32"/>
+                <w:lang w:eastAsia="it-IT"/>
+              </w:rPr>
+              <w:t>Username o password errati.</w:t>
+            </w:r>
+          </w:p>
+          <w:p>
+            <w:pPr>
+              <w:jc w:val="center"/>
+              <w:rPr>
+                <w:rFonts w:cs="Arial"/>
+                <w:sz w:val="32"/>
+                <w:szCs w:val="32"/>
+              </w:rPr>
+            </w:pPr>
+          </w:p>
+        </w:tc>
+      </w:tr>
+      <w:tr>
+        <w:tc>
+          <w:tcPr>
+            <w:tcW w:w="9628" w:type="dxa"/>
+            <w:gridSpan w:val="2"/>
+            <w:shd w:val="clear" w:color="auto" w:fill="BFBFBF" w:themeFill="background1" w:themeFillShade="BF"/>
+          </w:tcPr>
+          <w:p>
+            <w:pPr>
+              <w:jc w:val="center"/>
+              <w:rPr>
+                <w:rFonts w:cs="Arial"/>
+                <w:sz w:val="32"/>
+                <w:szCs w:val="32"/>
+              </w:rPr>
+            </w:pPr>
+            <w:r>
+              <w:rPr>
+                <w:rFonts w:cs="Arial"/>
+                <w:sz w:val="32"/>
+                <w:szCs w:val="32"/>
+              </w:rPr>
+              <w:t>Output sistema</w:t>
+            </w:r>
+          </w:p>
+        </w:tc>
+      </w:tr>
+      <w:tr>
+        <w:tc>
+          <w:tcPr>
+            <w:tcW w:w="9628" w:type="dxa"/>
+            <w:gridSpan w:val="2"/>
+          </w:tcPr>
+          <w:p>
+            <w:pPr>
+              <w:spacing w:before="100" w:beforeAutospacing="1" w:after="100" w:afterAutospacing="1"/>
+              <w:outlineLvl w:val="2"/>
+              <w:rPr>
+                <w:rFonts w:eastAsia="Times New Roman" w:cs="Arial"/>
+                <w:bCs/>
+                <w:sz w:val="32"/>
+                <w:szCs w:val="32"/>
+                <w:lang w:eastAsia="it-IT"/>
+              </w:rPr>
+            </w:pPr>
+            <w:r>
+              <w:rPr>
+                <w:rFonts w:eastAsia="Times New Roman" w:cs="Arial"/>
+                <w:bCs/>
+                <w:sz w:val="32"/>
+                <w:szCs w:val="32"/>
+                <w:lang w:eastAsia="it-IT"/>
+              </w:rPr>
+              <w:t>Username o password errati.</w:t>
+            </w:r>
+          </w:p>
+          <w:p>
+            <w:pPr>
+              <w:jc w:val="center"/>
+              <w:rPr>
+                <w:rFonts w:cs="Arial"/>
+                <w:sz w:val="32"/>
+                <w:szCs w:val="32"/>
+              </w:rPr>
+            </w:pPr>
+          </w:p>
+        </w:tc>
+      </w:tr>
+      <w:tr>
+        <w:tc>
+          <w:tcPr>
+            <w:tcW w:w="4814" w:type="dxa"/>
+            <w:shd w:val="clear" w:color="auto" w:fill="BFBFBF" w:themeFill="background1" w:themeFillShade="BF"/>
+          </w:tcPr>
+          <w:p>
+            <w:pPr>
+              <w:spacing w:before="100" w:beforeAutospacing="1" w:after="100" w:afterAutospacing="1"/>
+              <w:jc w:val="center"/>
+              <w:outlineLvl w:val="2"/>
+              <w:rPr>
+                <w:rFonts w:eastAsia="Times New Roman" w:cs="Arial"/>
+                <w:bCs/>
+                <w:sz w:val="32"/>
+                <w:szCs w:val="32"/>
+                <w:lang w:eastAsia="it-IT"/>
+              </w:rPr>
+            </w:pPr>
+            <w:r>
+              <w:rPr>
+                <w:rFonts w:eastAsia="Times New Roman" w:cs="Arial"/>
+                <w:bCs/>
+                <w:sz w:val="32"/>
+                <w:szCs w:val="32"/>
+                <w:lang w:eastAsia="it-IT"/>
+              </w:rPr>
+              <w:t>Esito</w:t>
+            </w:r>
+          </w:p>
+        </w:tc>
+        <w:tc>
+          <w:tcPr>
+            <w:tcW w:w="4814" w:type="dxa"/>
+          </w:tcPr>
+          <w:p>
+            <w:pPr>
+              <w:spacing w:before="100" w:beforeAutospacing="1" w:after="100" w:afterAutospacing="1"/>
+              <w:jc w:val="center"/>
+              <w:outlineLvl w:val="2"/>
+              <w:rPr>
+                <w:rFonts w:eastAsia="Times New Roman" w:cs="Arial"/>
+                <w:bCs/>
+                <w:sz w:val="32"/>
+                <w:szCs w:val="32"/>
+                <w:lang w:eastAsia="it-IT"/>
+              </w:rPr>
+            </w:pPr>
+            <w:r>
+              <w:rPr>
+                <w:rFonts w:eastAsia="Times New Roman" w:cs="Arial"/>
+                <w:bCs/>
+                <w:sz w:val="32"/>
+                <w:szCs w:val="32"/>
+                <w:lang w:eastAsia="it-IT"/>
+              </w:rPr>
+              <w:t>Corretto</w:t>
+            </w:r>
+          </w:p>
+        </w:tc>
+      </w:tr>
+      <w:tr>
+        <w:tc>
+          <w:tcPr>
+            <w:tcW w:w="4814" w:type="dxa"/>
+            <w:shd w:val="clear" w:color="auto" w:fill="BFBFBF" w:themeFill="background1" w:themeFillShade="BF"/>
+          </w:tcPr>
+          <w:p>
+            <w:pPr>
+              <w:spacing w:before="100" w:beforeAutospacing="1" w:after="100" w:afterAutospacing="1"/>
+              <w:jc w:val="center"/>
+              <w:outlineLvl w:val="2"/>
+              <w:rPr>
+                <w:rFonts w:eastAsia="Times New Roman" w:cs="Arial"/>
+                <w:bCs/>
+                <w:sz w:val="32"/>
+                <w:szCs w:val="32"/>
+                <w:lang w:eastAsia="it-IT"/>
+              </w:rPr>
+            </w:pPr>
+            <w:r>
+              <w:rPr>
+                <w:rFonts w:eastAsia="Times New Roman" w:cs="Arial"/>
+                <w:bCs/>
+                <w:sz w:val="32"/>
+                <w:szCs w:val="32"/>
+                <w:lang w:eastAsia="it-IT"/>
+              </w:rPr>
+              <w:t>Numero prove</w:t>
+            </w:r>
+          </w:p>
+        </w:tc>
+        <w:tc>
+          <w:tcPr>
+            <w:tcW w:w="4814" w:type="dxa"/>
+          </w:tcPr>
+          <w:p>
+            <w:pPr>
+              <w:spacing w:before="100" w:beforeAutospacing="1" w:after="100" w:afterAutospacing="1"/>
+              <w:jc w:val="center"/>
+              <w:outlineLvl w:val="2"/>
+              <w:rPr>
+                <w:rFonts w:eastAsia="Times New Roman" w:cs="Arial"/>
+                <w:bCs/>
+                <w:sz w:val="32"/>
+                <w:szCs w:val="32"/>
+                <w:lang w:eastAsia="it-IT"/>
+              </w:rPr>
+            </w:pPr>
+            <w:r>
+              <w:rPr>
+                <w:rFonts w:eastAsia="Times New Roman" w:cs="Arial"/>
+                <w:bCs/>
+                <w:sz w:val="32"/>
+                <w:szCs w:val="32"/>
+                <w:lang w:eastAsia="it-IT"/>
+              </w:rPr>
+              <w:t>1</w:t>
+            </w:r>
+          </w:p>
+        </w:tc>
+      </w:tr>
+      <w:tr>
+        <w:tc>
+          <w:tcPr>
+            <w:tcW w:w="4814" w:type="dxa"/>
+            <w:shd w:val="clear" w:color="auto" w:fill="BFBFBF" w:themeFill="background1" w:themeFillShade="BF"/>
+          </w:tcPr>
+          <w:p>
+            <w:pPr>
+              <w:spacing w:before="100" w:beforeAutospacing="1" w:after="100" w:afterAutospacing="1"/>
+              <w:jc w:val="center"/>
+              <w:outlineLvl w:val="2"/>
+              <w:rPr>
+                <w:rFonts w:eastAsia="Times New Roman" w:cs="Arial"/>
+                <w:bCs/>
+                <w:sz w:val="32"/>
+                <w:szCs w:val="32"/>
+                <w:lang w:eastAsia="it-IT"/>
+              </w:rPr>
+            </w:pPr>
+            <w:r>
+              <w:rPr>
+                <w:rFonts w:eastAsia="Times New Roman" w:cs="Arial"/>
+                <w:bCs/>
+                <w:sz w:val="32"/>
+                <w:szCs w:val="32"/>
+                <w:lang w:eastAsia="it-IT"/>
+              </w:rPr>
+              <w:t>Categoria</w:t>
+            </w:r>
+          </w:p>
+        </w:tc>
+        <w:tc>
+          <w:tcPr>
+            <w:tcW w:w="4814" w:type="dxa"/>
+          </w:tcPr>
+          <w:p>
+            <w:pPr>
+              <w:spacing w:before="100" w:beforeAutospacing="1" w:after="100" w:afterAutospacing="1"/>
+              <w:jc w:val="center"/>
+              <w:outlineLvl w:val="2"/>
+              <w:rPr>
+                <w:rFonts w:eastAsia="Times New Roman" w:cs="Arial"/>
+                <w:bCs/>
+                <w:sz w:val="32"/>
+                <w:szCs w:val="32"/>
+                <w:lang w:eastAsia="it-IT"/>
+              </w:rPr>
+            </w:pPr>
+            <w:r>
+              <w:rPr>
+                <w:rFonts w:cs="Arial"/>
+                <w:color w:val="000000"/>
+                <w:sz w:val="32"/>
+                <w:szCs w:val="32"/>
+              </w:rPr>
+              <w:t>FU</w:t>
+            </w:r>
+            <w:r>
+              <w:rPr>
+                <w:rFonts w:cs="Arial"/>
+                <w:color w:val="000000"/>
+                <w:sz w:val="32"/>
+                <w:szCs w:val="32"/>
+              </w:rPr>
+              <w:t>2, FP1</w:t>
+            </w:r>
+          </w:p>
+        </w:tc>
+      </w:tr>
+    </w:tbl>
+    <w:p>
+      <w:pPr>
+        <w:rPr>
+          <w:sz w:val="36"/>
+          <w:szCs w:val="36"/>
+        </w:rPr>
+      </w:pPr>
+    </w:p>
+    <w:tbl>
+      <w:tblPr>
+        <w:tblStyle w:val="Grigliatabella"/>
+        <w:tblW w:w="0" w:type="auto"/>
+        <w:tblLook w:val="04A0" w:firstRow="1" w:lastRow="0" w:firstColumn="1" w:lastColumn="0" w:noHBand="0" w:noVBand="1"/>
+      </w:tblPr>
+      <w:tblGrid>
+        <w:gridCol w:w="4814"/>
+        <w:gridCol w:w="4814"/>
+      </w:tblGrid>
+      <w:tr>
+        <w:tc>
+          <w:tcPr>
+            <w:tcW w:w="4814" w:type="dxa"/>
+            <w:shd w:val="clear" w:color="auto" w:fill="BFBFBF" w:themeFill="background1" w:themeFillShade="BF"/>
+          </w:tcPr>
+          <w:p>
+            <w:pPr>
+              <w:jc w:val="center"/>
+              <w:rPr>
+                <w:rFonts w:cs="Arial"/>
+                <w:sz w:val="32"/>
+                <w:szCs w:val="32"/>
+              </w:rPr>
+            </w:pPr>
+            <w:r>
+              <w:rPr>
+                <w:rFonts w:cs="Arial"/>
+                <w:sz w:val="32"/>
+                <w:szCs w:val="32"/>
+              </w:rPr>
+              <w:t>Nome</w:t>
+            </w:r>
+          </w:p>
+        </w:tc>
+        <w:tc>
+          <w:tcPr>
+            <w:tcW w:w="4814" w:type="dxa"/>
+          </w:tcPr>
+          <w:p>
+            <w:pPr>
+              <w:jc w:val="center"/>
+              <w:rPr>
+                <w:rFonts w:cs="Arial"/>
+                <w:sz w:val="32"/>
+                <w:szCs w:val="32"/>
+              </w:rPr>
+            </w:pPr>
+            <w:r>
+              <w:rPr>
+                <w:rFonts w:cs="Arial"/>
+                <w:color w:val="000000"/>
+                <w:sz w:val="32"/>
+                <w:szCs w:val="32"/>
+              </w:rPr>
+              <w:t>TC_1.1_</w:t>
+            </w:r>
+            <w:r>
+              <w:rPr>
+                <w:rFonts w:cs="Arial"/>
+                <w:color w:val="000000"/>
+                <w:sz w:val="32"/>
+                <w:szCs w:val="32"/>
+              </w:rPr>
+              <w:t>3</w:t>
+            </w:r>
+          </w:p>
+        </w:tc>
+      </w:tr>
+      <w:tr>
+        <w:tc>
+          <w:tcPr>
+            <w:tcW w:w="4814" w:type="dxa"/>
+            <w:shd w:val="clear" w:color="auto" w:fill="BFBFBF" w:themeFill="background1" w:themeFillShade="BF"/>
+          </w:tcPr>
+          <w:p>
+            <w:pPr>
+              <w:jc w:val="center"/>
+              <w:rPr>
+                <w:rFonts w:cs="Arial"/>
+                <w:sz w:val="32"/>
+                <w:szCs w:val="32"/>
+              </w:rPr>
+            </w:pPr>
+            <w:r>
+              <w:rPr>
+                <w:rFonts w:cs="Arial"/>
+                <w:sz w:val="32"/>
+                <w:szCs w:val="32"/>
+              </w:rPr>
+              <w:t>Data e ora</w:t>
+            </w:r>
+          </w:p>
+        </w:tc>
+        <w:tc>
+          <w:tcPr>
+            <w:tcW w:w="4814" w:type="dxa"/>
+          </w:tcPr>
+          <w:p>
+            <w:pPr>
+              <w:jc w:val="center"/>
+              <w:rPr>
+                <w:rFonts w:cs="Arial"/>
+                <w:sz w:val="32"/>
+                <w:szCs w:val="32"/>
+              </w:rPr>
+            </w:pPr>
+            <w:r>
+              <w:rPr>
+                <w:rFonts w:cs="Arial"/>
+                <w:sz w:val="32"/>
+                <w:szCs w:val="32"/>
+              </w:rPr>
+              <w:t>2018/01/27 10:17</w:t>
+            </w:r>
+          </w:p>
+        </w:tc>
+      </w:tr>
+      <w:tr>
+        <w:tc>
+          <w:tcPr>
+            <w:tcW w:w="4814" w:type="dxa"/>
+            <w:shd w:val="clear" w:color="auto" w:fill="BFBFBF" w:themeFill="background1" w:themeFillShade="BF"/>
+          </w:tcPr>
+          <w:p>
+            <w:pPr>
+              <w:jc w:val="center"/>
+              <w:rPr>
+                <w:rFonts w:cs="Arial"/>
+                <w:sz w:val="32"/>
+                <w:szCs w:val="32"/>
+              </w:rPr>
+            </w:pPr>
+            <w:r>
+              <w:rPr>
+                <w:rFonts w:cs="Arial"/>
+                <w:sz w:val="32"/>
+                <w:szCs w:val="32"/>
+              </w:rPr>
+              <w:t>Tester</w:t>
+            </w:r>
+          </w:p>
+        </w:tc>
+        <w:tc>
+          <w:tcPr>
+            <w:tcW w:w="4814" w:type="dxa"/>
+          </w:tcPr>
+          <w:p>
+            <w:pPr>
+              <w:jc w:val="center"/>
+              <w:rPr>
+                <w:rFonts w:cs="Arial"/>
+                <w:sz w:val="32"/>
+                <w:szCs w:val="32"/>
+              </w:rPr>
+            </w:pPr>
+            <w:r>
+              <w:rPr>
+                <w:rFonts w:cs="Arial"/>
+                <w:sz w:val="32"/>
+                <w:szCs w:val="32"/>
+              </w:rPr>
+              <w:t>Luca Reccia</w:t>
+            </w:r>
+          </w:p>
+        </w:tc>
+      </w:tr>
+      <w:tr>
+        <w:tc>
+          <w:tcPr>
+            <w:tcW w:w="9628" w:type="dxa"/>
+            <w:gridSpan w:val="2"/>
+            <w:shd w:val="clear" w:color="auto" w:fill="BFBFBF" w:themeFill="background1" w:themeFillShade="BF"/>
+          </w:tcPr>
+          <w:p>
+            <w:pPr>
+              <w:jc w:val="center"/>
+              <w:rPr>
+                <w:rFonts w:cs="Arial"/>
+                <w:sz w:val="32"/>
+                <w:szCs w:val="32"/>
+              </w:rPr>
+            </w:pPr>
+            <w:r>
+              <w:rPr>
+                <w:rFonts w:cs="Arial"/>
+                <w:sz w:val="32"/>
+                <w:szCs w:val="32"/>
+              </w:rPr>
+              <w:t>Output atteso</w:t>
+            </w:r>
+          </w:p>
+        </w:tc>
+      </w:tr>
+      <w:tr>
+        <w:trPr>
+          <w:trHeight w:val="725"/>
+        </w:trPr>
+        <w:tc>
+          <w:tcPr>
+            <w:tcW w:w="9628" w:type="dxa"/>
+            <w:gridSpan w:val="2"/>
+          </w:tcPr>
+          <w:p>
+            <w:pPr>
+              <w:spacing w:before="100" w:beforeAutospacing="1" w:after="100" w:afterAutospacing="1"/>
+              <w:outlineLvl w:val="2"/>
+              <w:rPr>
+                <w:rFonts w:eastAsia="Times New Roman" w:cs="Arial"/>
+                <w:bCs/>
+                <w:sz w:val="32"/>
+                <w:szCs w:val="32"/>
+                <w:lang w:eastAsia="it-IT"/>
+              </w:rPr>
+            </w:pPr>
+            <w:r>
+              <w:rPr>
+                <w:rFonts w:eastAsia="Times New Roman" w:cs="Arial"/>
+                <w:bCs/>
+                <w:sz w:val="32"/>
+                <w:szCs w:val="32"/>
+                <w:lang w:eastAsia="it-IT"/>
+              </w:rPr>
+              <w:lastRenderedPageBreak/>
+              <w:t>Username o password errati.</w:t>
+            </w:r>
+          </w:p>
+          <w:p>
+            <w:pPr>
+              <w:jc w:val="center"/>
+              <w:rPr>
+                <w:rFonts w:cs="Arial"/>
+                <w:sz w:val="32"/>
+                <w:szCs w:val="32"/>
+              </w:rPr>
+            </w:pPr>
+          </w:p>
+        </w:tc>
+      </w:tr>
+      <w:tr>
+        <w:tc>
+          <w:tcPr>
+            <w:tcW w:w="9628" w:type="dxa"/>
+            <w:gridSpan w:val="2"/>
+            <w:shd w:val="clear" w:color="auto" w:fill="BFBFBF" w:themeFill="background1" w:themeFillShade="BF"/>
+          </w:tcPr>
+          <w:p>
+            <w:pPr>
+              <w:jc w:val="center"/>
+              <w:rPr>
+                <w:rFonts w:cs="Arial"/>
+                <w:sz w:val="32"/>
+                <w:szCs w:val="32"/>
+              </w:rPr>
+            </w:pPr>
+            <w:r>
+              <w:rPr>
+                <w:rFonts w:cs="Arial"/>
+                <w:sz w:val="32"/>
+                <w:szCs w:val="32"/>
+              </w:rPr>
+              <w:t>Output sistema</w:t>
+            </w:r>
+          </w:p>
+        </w:tc>
+      </w:tr>
+      <w:tr>
+        <w:tc>
+          <w:tcPr>
+            <w:tcW w:w="9628" w:type="dxa"/>
+            <w:gridSpan w:val="2"/>
+          </w:tcPr>
+          <w:p>
+            <w:pPr>
+              <w:spacing w:before="100" w:beforeAutospacing="1" w:after="100" w:afterAutospacing="1"/>
+              <w:outlineLvl w:val="2"/>
+              <w:rPr>
+                <w:rFonts w:eastAsia="Times New Roman" w:cs="Arial"/>
+                <w:bCs/>
+                <w:sz w:val="32"/>
+                <w:szCs w:val="32"/>
+                <w:lang w:eastAsia="it-IT"/>
+              </w:rPr>
+            </w:pPr>
+            <w:r>
+              <w:rPr>
+                <w:rFonts w:eastAsia="Times New Roman" w:cs="Arial"/>
+                <w:bCs/>
+                <w:sz w:val="32"/>
+                <w:szCs w:val="32"/>
+                <w:lang w:eastAsia="it-IT"/>
+              </w:rPr>
+              <w:t>Username o password errati.</w:t>
+            </w:r>
+          </w:p>
+          <w:p>
+            <w:pPr>
+              <w:jc w:val="center"/>
+              <w:rPr>
+                <w:rFonts w:cs="Arial"/>
+                <w:sz w:val="32"/>
+                <w:szCs w:val="32"/>
+              </w:rPr>
+            </w:pPr>
+          </w:p>
+        </w:tc>
+      </w:tr>
+      <w:tr>
+        <w:tc>
+          <w:tcPr>
+            <w:tcW w:w="4814" w:type="dxa"/>
+            <w:shd w:val="clear" w:color="auto" w:fill="BFBFBF" w:themeFill="background1" w:themeFillShade="BF"/>
+          </w:tcPr>
+          <w:p>
+            <w:pPr>
+              <w:spacing w:before="100" w:beforeAutospacing="1" w:after="100" w:afterAutospacing="1"/>
+              <w:jc w:val="center"/>
+              <w:outlineLvl w:val="2"/>
+              <w:rPr>
+                <w:rFonts w:eastAsia="Times New Roman" w:cs="Arial"/>
+                <w:bCs/>
+                <w:sz w:val="32"/>
+                <w:szCs w:val="32"/>
+                <w:lang w:eastAsia="it-IT"/>
+              </w:rPr>
+            </w:pPr>
+            <w:r>
+              <w:rPr>
+                <w:rFonts w:eastAsia="Times New Roman" w:cs="Arial"/>
+                <w:bCs/>
+                <w:sz w:val="32"/>
+                <w:szCs w:val="32"/>
+                <w:lang w:eastAsia="it-IT"/>
+              </w:rPr>
+              <w:t>Esito</w:t>
+            </w:r>
+          </w:p>
+        </w:tc>
+        <w:tc>
+          <w:tcPr>
+            <w:tcW w:w="4814" w:type="dxa"/>
+          </w:tcPr>
+          <w:p>
+            <w:pPr>
+              <w:spacing w:before="100" w:beforeAutospacing="1" w:after="100" w:afterAutospacing="1"/>
+              <w:jc w:val="center"/>
+              <w:outlineLvl w:val="2"/>
+              <w:rPr>
+                <w:rFonts w:eastAsia="Times New Roman" w:cs="Arial"/>
+                <w:bCs/>
+                <w:sz w:val="32"/>
+                <w:szCs w:val="32"/>
+                <w:lang w:eastAsia="it-IT"/>
+              </w:rPr>
+            </w:pPr>
+            <w:r>
+              <w:rPr>
+                <w:rFonts w:eastAsia="Times New Roman" w:cs="Arial"/>
+                <w:bCs/>
+                <w:sz w:val="32"/>
+                <w:szCs w:val="32"/>
+                <w:lang w:eastAsia="it-IT"/>
+              </w:rPr>
+              <w:t>Corretto</w:t>
+            </w:r>
+          </w:p>
+        </w:tc>
+      </w:tr>
+      <w:tr>
+        <w:tc>
+          <w:tcPr>
+            <w:tcW w:w="4814" w:type="dxa"/>
+            <w:shd w:val="clear" w:color="auto" w:fill="BFBFBF" w:themeFill="background1" w:themeFillShade="BF"/>
+          </w:tcPr>
+          <w:p>
+            <w:pPr>
+              <w:spacing w:before="100" w:beforeAutospacing="1" w:after="100" w:afterAutospacing="1"/>
+              <w:jc w:val="center"/>
+              <w:outlineLvl w:val="2"/>
+              <w:rPr>
+                <w:rFonts w:eastAsia="Times New Roman" w:cs="Arial"/>
+                <w:bCs/>
+                <w:sz w:val="32"/>
+                <w:szCs w:val="32"/>
+                <w:lang w:eastAsia="it-IT"/>
+              </w:rPr>
+            </w:pPr>
+            <w:r>
+              <w:rPr>
+                <w:rFonts w:eastAsia="Times New Roman" w:cs="Arial"/>
+                <w:bCs/>
+                <w:sz w:val="32"/>
+                <w:szCs w:val="32"/>
+                <w:lang w:eastAsia="it-IT"/>
+              </w:rPr>
+              <w:t>Numero prove</w:t>
+            </w:r>
+          </w:p>
+        </w:tc>
+        <w:tc>
+          <w:tcPr>
+            <w:tcW w:w="4814" w:type="dxa"/>
+          </w:tcPr>
+          <w:p>
+            <w:pPr>
+              <w:spacing w:before="100" w:beforeAutospacing="1" w:after="100" w:afterAutospacing="1"/>
+              <w:jc w:val="center"/>
+              <w:outlineLvl w:val="2"/>
+              <w:rPr>
+                <w:rFonts w:eastAsia="Times New Roman" w:cs="Arial"/>
+                <w:bCs/>
+                <w:sz w:val="32"/>
+                <w:szCs w:val="32"/>
+                <w:lang w:eastAsia="it-IT"/>
+              </w:rPr>
+            </w:pPr>
+            <w:r>
+              <w:rPr>
+                <w:rFonts w:eastAsia="Times New Roman" w:cs="Arial"/>
+                <w:bCs/>
+                <w:sz w:val="32"/>
+                <w:szCs w:val="32"/>
+                <w:lang w:eastAsia="it-IT"/>
+              </w:rPr>
+              <w:t>1</w:t>
+            </w:r>
+          </w:p>
+        </w:tc>
+      </w:tr>
+      <w:tr>
+        <w:tc>
+          <w:tcPr>
+            <w:tcW w:w="4814" w:type="dxa"/>
+            <w:shd w:val="clear" w:color="auto" w:fill="BFBFBF" w:themeFill="background1" w:themeFillShade="BF"/>
+          </w:tcPr>
+          <w:p>
+            <w:pPr>
+              <w:spacing w:before="100" w:beforeAutospacing="1" w:after="100" w:afterAutospacing="1"/>
+              <w:jc w:val="center"/>
+              <w:outlineLvl w:val="2"/>
+              <w:rPr>
+                <w:rFonts w:eastAsia="Times New Roman" w:cs="Arial"/>
+                <w:bCs/>
+                <w:sz w:val="32"/>
+                <w:szCs w:val="32"/>
+                <w:lang w:eastAsia="it-IT"/>
+              </w:rPr>
+            </w:pPr>
+            <w:r>
+              <w:rPr>
+                <w:rFonts w:eastAsia="Times New Roman" w:cs="Arial"/>
+                <w:bCs/>
+                <w:sz w:val="32"/>
+                <w:szCs w:val="32"/>
+                <w:lang w:eastAsia="it-IT"/>
+              </w:rPr>
+              <w:t>Categoria</w:t>
+            </w:r>
+          </w:p>
+        </w:tc>
+        <w:tc>
+          <w:tcPr>
+            <w:tcW w:w="4814" w:type="dxa"/>
+          </w:tcPr>
+          <w:p>
+            <w:pPr>
+              <w:spacing w:before="100" w:beforeAutospacing="1" w:after="100" w:afterAutospacing="1"/>
+              <w:jc w:val="center"/>
+              <w:outlineLvl w:val="2"/>
+              <w:rPr>
+                <w:rFonts w:eastAsia="Times New Roman" w:cs="Arial"/>
+                <w:bCs/>
+                <w:sz w:val="32"/>
+                <w:szCs w:val="32"/>
+                <w:lang w:eastAsia="it-IT"/>
+              </w:rPr>
+            </w:pPr>
+            <w:r>
+              <w:rPr>
+                <w:rFonts w:cs="Arial"/>
+                <w:color w:val="000000"/>
+                <w:sz w:val="32"/>
+                <w:szCs w:val="32"/>
+              </w:rPr>
+              <w:t>FU</w:t>
+            </w:r>
+            <w:r>
+              <w:rPr>
+                <w:rFonts w:cs="Arial"/>
+                <w:color w:val="000000"/>
+                <w:sz w:val="32"/>
+                <w:szCs w:val="32"/>
+              </w:rPr>
+              <w:t>2, FP</w:t>
+            </w:r>
+            <w:r>
+              <w:rPr>
+                <w:rFonts w:cs="Arial"/>
+                <w:color w:val="000000"/>
+                <w:sz w:val="32"/>
+                <w:szCs w:val="32"/>
+              </w:rPr>
+              <w:t>2, PU1</w:t>
+            </w:r>
+          </w:p>
+        </w:tc>
+      </w:tr>
+    </w:tbl>
+    <w:p>
+      <w:pPr>
+        <w:rPr>
+          <w:sz w:val="36"/>
+          <w:szCs w:val="36"/>
+        </w:rPr>
+      </w:pPr>
+    </w:p>
+    <w:tbl>
+      <w:tblPr>
+        <w:tblStyle w:val="Grigliatabella"/>
+        <w:tblW w:w="0" w:type="auto"/>
+        <w:tblLook w:val="04A0" w:firstRow="1" w:lastRow="0" w:firstColumn="1" w:lastColumn="0" w:noHBand="0" w:noVBand="1"/>
+      </w:tblPr>
+      <w:tblGrid>
+        <w:gridCol w:w="4814"/>
+        <w:gridCol w:w="4814"/>
+      </w:tblGrid>
+      <w:tr>
+        <w:tc>
+          <w:tcPr>
+            <w:tcW w:w="4814" w:type="dxa"/>
+            <w:shd w:val="clear" w:color="auto" w:fill="BFBFBF" w:themeFill="background1" w:themeFillShade="BF"/>
+          </w:tcPr>
+          <w:p>
+            <w:pPr>
+              <w:jc w:val="center"/>
+              <w:rPr>
+                <w:rFonts w:cs="Arial"/>
+                <w:sz w:val="32"/>
+                <w:szCs w:val="32"/>
+              </w:rPr>
+            </w:pPr>
+            <w:r>
+              <w:rPr>
+                <w:rFonts w:cs="Arial"/>
+                <w:sz w:val="32"/>
+                <w:szCs w:val="32"/>
+              </w:rPr>
+              <w:t>Nome</w:t>
+            </w:r>
+          </w:p>
+        </w:tc>
+        <w:tc>
+          <w:tcPr>
+            <w:tcW w:w="4814" w:type="dxa"/>
+          </w:tcPr>
+          <w:p>
+            <w:pPr>
+              <w:jc w:val="center"/>
+              <w:rPr>
+                <w:rFonts w:cs="Arial"/>
+                <w:sz w:val="32"/>
+                <w:szCs w:val="32"/>
+              </w:rPr>
+            </w:pPr>
+            <w:r>
+              <w:rPr>
+                <w:rFonts w:cs="Arial"/>
+                <w:color w:val="000000"/>
+                <w:sz w:val="32"/>
+                <w:szCs w:val="32"/>
+              </w:rPr>
+              <w:t>TC_1.1_</w:t>
+            </w:r>
+            <w:r>
+              <w:rPr>
+                <w:rFonts w:cs="Arial"/>
+                <w:color w:val="000000"/>
+                <w:sz w:val="32"/>
+                <w:szCs w:val="32"/>
+              </w:rPr>
+              <w:t>4</w:t>
+            </w:r>
+          </w:p>
+        </w:tc>
+      </w:tr>
+      <w:tr>
+        <w:tc>
+          <w:tcPr>
+            <w:tcW w:w="4814" w:type="dxa"/>
+            <w:shd w:val="clear" w:color="auto" w:fill="BFBFBF" w:themeFill="background1" w:themeFillShade="BF"/>
+          </w:tcPr>
+          <w:p>
+            <w:pPr>
+              <w:jc w:val="center"/>
+              <w:rPr>
+                <w:rFonts w:cs="Arial"/>
+                <w:sz w:val="32"/>
+                <w:szCs w:val="32"/>
+              </w:rPr>
+            </w:pPr>
+            <w:r>
+              <w:rPr>
+                <w:rFonts w:cs="Arial"/>
+                <w:sz w:val="32"/>
+                <w:szCs w:val="32"/>
+              </w:rPr>
+              <w:t>Data e ora</w:t>
+            </w:r>
+          </w:p>
+        </w:tc>
+        <w:tc>
+          <w:tcPr>
+            <w:tcW w:w="4814" w:type="dxa"/>
+          </w:tcPr>
+          <w:p>
+            <w:pPr>
+              <w:jc w:val="center"/>
+              <w:rPr>
+                <w:rFonts w:cs="Arial"/>
+                <w:sz w:val="32"/>
+                <w:szCs w:val="32"/>
+              </w:rPr>
+            </w:pPr>
+            <w:r>
+              <w:rPr>
+                <w:rFonts w:cs="Arial"/>
+                <w:sz w:val="32"/>
+                <w:szCs w:val="32"/>
+              </w:rPr>
+              <w:t>2018/01/27 10:17</w:t>
+            </w:r>
+          </w:p>
+        </w:tc>
+      </w:tr>
+      <w:tr>
+        <w:tc>
+          <w:tcPr>
+            <w:tcW w:w="4814" w:type="dxa"/>
+            <w:shd w:val="clear" w:color="auto" w:fill="BFBFBF" w:themeFill="background1" w:themeFillShade="BF"/>
+          </w:tcPr>
+          <w:p>
+            <w:pPr>
+              <w:jc w:val="center"/>
+              <w:rPr>
+                <w:rFonts w:cs="Arial"/>
+                <w:sz w:val="32"/>
+                <w:szCs w:val="32"/>
+              </w:rPr>
+            </w:pPr>
+            <w:r>
+              <w:rPr>
+                <w:rFonts w:cs="Arial"/>
+                <w:sz w:val="32"/>
+                <w:szCs w:val="32"/>
+              </w:rPr>
+              <w:t>Tester</w:t>
+            </w:r>
+          </w:p>
+        </w:tc>
+        <w:tc>
+          <w:tcPr>
+            <w:tcW w:w="4814" w:type="dxa"/>
+          </w:tcPr>
+          <w:p>
+            <w:pPr>
+              <w:jc w:val="center"/>
+              <w:rPr>
+                <w:rFonts w:cs="Arial"/>
+                <w:sz w:val="32"/>
+                <w:szCs w:val="32"/>
+              </w:rPr>
+            </w:pPr>
+            <w:r>
+              <w:rPr>
+                <w:rFonts w:cs="Arial"/>
+                <w:sz w:val="32"/>
+                <w:szCs w:val="32"/>
+              </w:rPr>
+              <w:t>Luca Reccia</w:t>
+            </w:r>
+          </w:p>
+        </w:tc>
+      </w:tr>
+      <w:tr>
+        <w:tc>
+          <w:tcPr>
+            <w:tcW w:w="9628" w:type="dxa"/>
+            <w:gridSpan w:val="2"/>
+            <w:shd w:val="clear" w:color="auto" w:fill="BFBFBF" w:themeFill="background1" w:themeFillShade="BF"/>
+          </w:tcPr>
+          <w:p>
+            <w:pPr>
+              <w:jc w:val="center"/>
+              <w:rPr>
+                <w:rFonts w:cs="Arial"/>
+                <w:sz w:val="32"/>
+                <w:szCs w:val="32"/>
+              </w:rPr>
+            </w:pPr>
+            <w:r>
+              <w:rPr>
+                <w:rFonts w:cs="Arial"/>
+                <w:sz w:val="32"/>
+                <w:szCs w:val="32"/>
+              </w:rPr>
+              <w:t>Output atteso</w:t>
+            </w:r>
+          </w:p>
+        </w:tc>
+      </w:tr>
+      <w:tr>
+        <w:trPr>
+          <w:trHeight w:val="725"/>
+        </w:trPr>
+        <w:tc>
+          <w:tcPr>
+            <w:tcW w:w="9628" w:type="dxa"/>
+            <w:gridSpan w:val="2"/>
+          </w:tcPr>
+          <w:p>
+            <w:pPr>
+              <w:spacing w:before="100" w:beforeAutospacing="1" w:after="100" w:afterAutospacing="1"/>
+              <w:outlineLvl w:val="2"/>
+              <w:rPr>
+                <w:rFonts w:eastAsia="Times New Roman" w:cs="Arial"/>
+                <w:bCs/>
+                <w:sz w:val="32"/>
+                <w:szCs w:val="32"/>
+                <w:lang w:eastAsia="it-IT"/>
+              </w:rPr>
+            </w:pPr>
+            <w:r>
+              <w:rPr>
+                <w:rFonts w:eastAsia="Times New Roman" w:cs="Arial"/>
+                <w:bCs/>
+                <w:sz w:val="32"/>
+                <w:szCs w:val="32"/>
+                <w:lang w:eastAsia="it-IT"/>
+              </w:rPr>
+              <w:t>Username o password errati.</w:t>
+            </w:r>
+          </w:p>
+          <w:p>
+            <w:pPr>
+              <w:jc w:val="center"/>
+              <w:rPr>
+                <w:rFonts w:cs="Arial"/>
+                <w:sz w:val="32"/>
+                <w:szCs w:val="32"/>
+              </w:rPr>
+            </w:pPr>
+          </w:p>
+        </w:tc>
+      </w:tr>
+      <w:tr>
+        <w:tc>
+          <w:tcPr>
+            <w:tcW w:w="9628" w:type="dxa"/>
+            <w:gridSpan w:val="2"/>
+            <w:shd w:val="clear" w:color="auto" w:fill="BFBFBF" w:themeFill="background1" w:themeFillShade="BF"/>
+          </w:tcPr>
+          <w:p>
+            <w:pPr>
+              <w:jc w:val="center"/>
+              <w:rPr>
+                <w:rFonts w:cs="Arial"/>
+                <w:sz w:val="32"/>
+                <w:szCs w:val="32"/>
+              </w:rPr>
+            </w:pPr>
+            <w:r>
+              <w:rPr>
+                <w:rFonts w:cs="Arial"/>
+                <w:sz w:val="32"/>
+                <w:szCs w:val="32"/>
+              </w:rPr>
+              <w:t>Output sistema</w:t>
+            </w:r>
+          </w:p>
+        </w:tc>
+      </w:tr>
+      <w:tr>
+        <w:tc>
+          <w:tcPr>
+            <w:tcW w:w="9628" w:type="dxa"/>
+            <w:gridSpan w:val="2"/>
+          </w:tcPr>
+          <w:p>
+            <w:pPr>
+              <w:spacing w:before="100" w:beforeAutospacing="1" w:after="100" w:afterAutospacing="1"/>
+              <w:outlineLvl w:val="2"/>
+              <w:rPr>
+                <w:rFonts w:eastAsia="Times New Roman" w:cs="Arial"/>
+                <w:bCs/>
+                <w:sz w:val="32"/>
+                <w:szCs w:val="32"/>
+                <w:lang w:eastAsia="it-IT"/>
+              </w:rPr>
+            </w:pPr>
+            <w:r>
+              <w:rPr>
+                <w:rFonts w:eastAsia="Times New Roman" w:cs="Arial"/>
+                <w:bCs/>
+                <w:sz w:val="32"/>
+                <w:szCs w:val="32"/>
+                <w:lang w:eastAsia="it-IT"/>
+              </w:rPr>
+              <w:t>Username o password errati.</w:t>
+            </w:r>
+          </w:p>
+          <w:p>
+            <w:pPr>
+              <w:jc w:val="center"/>
+              <w:rPr>
+                <w:rFonts w:cs="Arial"/>
+                <w:sz w:val="32"/>
+                <w:szCs w:val="32"/>
+              </w:rPr>
+            </w:pPr>
+          </w:p>
+        </w:tc>
+      </w:tr>
+      <w:tr>
+        <w:tc>
+          <w:tcPr>
+            <w:tcW w:w="4814" w:type="dxa"/>
+            <w:shd w:val="clear" w:color="auto" w:fill="BFBFBF" w:themeFill="background1" w:themeFillShade="BF"/>
+          </w:tcPr>
+          <w:p>
+            <w:pPr>
+              <w:spacing w:before="100" w:beforeAutospacing="1" w:after="100" w:afterAutospacing="1"/>
+              <w:jc w:val="center"/>
+              <w:outlineLvl w:val="2"/>
+              <w:rPr>
+                <w:rFonts w:eastAsia="Times New Roman" w:cs="Arial"/>
+                <w:bCs/>
+                <w:sz w:val="32"/>
+                <w:szCs w:val="32"/>
+                <w:lang w:eastAsia="it-IT"/>
+              </w:rPr>
+            </w:pPr>
+            <w:r>
+              <w:rPr>
+                <w:rFonts w:eastAsia="Times New Roman" w:cs="Arial"/>
+                <w:bCs/>
+                <w:sz w:val="32"/>
+                <w:szCs w:val="32"/>
+                <w:lang w:eastAsia="it-IT"/>
+              </w:rPr>
+              <w:t>Esito</w:t>
+            </w:r>
+          </w:p>
+        </w:tc>
+        <w:tc>
+          <w:tcPr>
+            <w:tcW w:w="4814" w:type="dxa"/>
+          </w:tcPr>
+          <w:p>
+            <w:pPr>
+              <w:spacing w:before="100" w:beforeAutospacing="1" w:after="100" w:afterAutospacing="1"/>
+              <w:jc w:val="center"/>
+              <w:outlineLvl w:val="2"/>
+              <w:rPr>
+                <w:rFonts w:eastAsia="Times New Roman" w:cs="Arial"/>
+                <w:bCs/>
+                <w:sz w:val="32"/>
+                <w:szCs w:val="32"/>
+                <w:lang w:eastAsia="it-IT"/>
+              </w:rPr>
+            </w:pPr>
+            <w:r>
+              <w:rPr>
+                <w:rFonts w:eastAsia="Times New Roman" w:cs="Arial"/>
+                <w:bCs/>
+                <w:sz w:val="32"/>
+                <w:szCs w:val="32"/>
+                <w:lang w:eastAsia="it-IT"/>
+              </w:rPr>
+              <w:t>Corretto</w:t>
+            </w:r>
+          </w:p>
+        </w:tc>
+      </w:tr>
+      <w:tr>
+        <w:tc>
+          <w:tcPr>
+            <w:tcW w:w="4814" w:type="dxa"/>
+            <w:shd w:val="clear" w:color="auto" w:fill="BFBFBF" w:themeFill="background1" w:themeFillShade="BF"/>
+          </w:tcPr>
+          <w:p>
+            <w:pPr>
+              <w:spacing w:before="100" w:beforeAutospacing="1" w:after="100" w:afterAutospacing="1"/>
+              <w:jc w:val="center"/>
+              <w:outlineLvl w:val="2"/>
+              <w:rPr>
+                <w:rFonts w:eastAsia="Times New Roman" w:cs="Arial"/>
+                <w:bCs/>
+                <w:sz w:val="32"/>
+                <w:szCs w:val="32"/>
+                <w:lang w:eastAsia="it-IT"/>
+              </w:rPr>
+            </w:pPr>
+            <w:r>
+              <w:rPr>
+                <w:rFonts w:eastAsia="Times New Roman" w:cs="Arial"/>
+                <w:bCs/>
+                <w:sz w:val="32"/>
+                <w:szCs w:val="32"/>
+                <w:lang w:eastAsia="it-IT"/>
+              </w:rPr>
+              <w:t>Numero prove</w:t>
+            </w:r>
+          </w:p>
+        </w:tc>
+        <w:tc>
+          <w:tcPr>
+            <w:tcW w:w="4814" w:type="dxa"/>
+          </w:tcPr>
+          <w:p>
+            <w:pPr>
+              <w:spacing w:before="100" w:beforeAutospacing="1" w:after="100" w:afterAutospacing="1"/>
+              <w:jc w:val="center"/>
+              <w:outlineLvl w:val="2"/>
+              <w:rPr>
+                <w:rFonts w:eastAsia="Times New Roman" w:cs="Arial"/>
+                <w:bCs/>
+                <w:sz w:val="32"/>
+                <w:szCs w:val="32"/>
+                <w:lang w:eastAsia="it-IT"/>
+              </w:rPr>
+            </w:pPr>
+            <w:r>
+              <w:rPr>
+                <w:rFonts w:eastAsia="Times New Roman" w:cs="Arial"/>
+                <w:bCs/>
+                <w:sz w:val="32"/>
+                <w:szCs w:val="32"/>
+                <w:lang w:eastAsia="it-IT"/>
+              </w:rPr>
+              <w:t>1</w:t>
+            </w:r>
+          </w:p>
+        </w:tc>
+      </w:tr>
+      <w:tr>
+        <w:tc>
+          <w:tcPr>
+            <w:tcW w:w="4814" w:type="dxa"/>
+            <w:shd w:val="clear" w:color="auto" w:fill="BFBFBF" w:themeFill="background1" w:themeFillShade="BF"/>
+          </w:tcPr>
+          <w:p>
+            <w:pPr>
+              <w:spacing w:before="100" w:beforeAutospacing="1" w:after="100" w:afterAutospacing="1"/>
+              <w:jc w:val="center"/>
+              <w:outlineLvl w:val="2"/>
+              <w:rPr>
+                <w:rFonts w:eastAsia="Times New Roman" w:cs="Arial"/>
+                <w:bCs/>
+                <w:sz w:val="32"/>
+                <w:szCs w:val="32"/>
+                <w:lang w:eastAsia="it-IT"/>
+              </w:rPr>
+            </w:pPr>
+            <w:r>
+              <w:rPr>
+                <w:rFonts w:eastAsia="Times New Roman" w:cs="Arial"/>
+                <w:bCs/>
+                <w:sz w:val="32"/>
+                <w:szCs w:val="32"/>
+                <w:lang w:eastAsia="it-IT"/>
+              </w:rPr>
+              <w:t>Categoria</w:t>
+            </w:r>
+          </w:p>
+        </w:tc>
+        <w:tc>
+          <w:tcPr>
+            <w:tcW w:w="4814" w:type="dxa"/>
+          </w:tcPr>
+          <w:p>
+            <w:pPr>
+              <w:spacing w:before="100" w:beforeAutospacing="1" w:after="100" w:afterAutospacing="1"/>
+              <w:jc w:val="center"/>
+              <w:outlineLvl w:val="2"/>
+              <w:rPr>
+                <w:rFonts w:eastAsia="Times New Roman" w:cs="Arial"/>
+                <w:bCs/>
+                <w:sz w:val="32"/>
+                <w:szCs w:val="32"/>
+                <w:lang w:eastAsia="it-IT"/>
+              </w:rPr>
+            </w:pPr>
+            <w:r>
+              <w:rPr>
+                <w:rFonts w:cs="Arial"/>
+                <w:color w:val="000000"/>
+                <w:sz w:val="32"/>
+                <w:szCs w:val="32"/>
+              </w:rPr>
+              <w:t>FU</w:t>
+            </w:r>
+            <w:r>
+              <w:rPr>
+                <w:rFonts w:cs="Arial"/>
+                <w:color w:val="000000"/>
+                <w:sz w:val="32"/>
+                <w:szCs w:val="32"/>
+              </w:rPr>
+              <w:t>2, FP2, PU</w:t>
+            </w:r>
+            <w:r>
+              <w:rPr>
+                <w:rFonts w:cs="Arial"/>
+                <w:color w:val="000000"/>
+                <w:sz w:val="32"/>
+                <w:szCs w:val="32"/>
+              </w:rPr>
+              <w:t>2, CP1</w:t>
+            </w:r>
+          </w:p>
+        </w:tc>
+      </w:tr>
+    </w:tbl>
+    <w:p>
+      <w:pPr>
+        <w:rPr>
+          <w:sz w:val="36"/>
+          <w:szCs w:val="36"/>
+        </w:rPr>
+      </w:pPr>
+    </w:p>
+    <w:tbl>
+      <w:tblPr>
+        <w:tblStyle w:val="Grigliatabella"/>
+        <w:tblW w:w="0" w:type="auto"/>
+        <w:tblLook w:val="04A0" w:firstRow="1" w:lastRow="0" w:firstColumn="1" w:lastColumn="0" w:noHBand="0" w:noVBand="1"/>
+      </w:tblPr>
+      <w:tblGrid>
+        <w:gridCol w:w="4814"/>
+        <w:gridCol w:w="4814"/>
+      </w:tblGrid>
+      <w:tr>
+        <w:tc>
+          <w:tcPr>
+            <w:tcW w:w="4814" w:type="dxa"/>
+            <w:shd w:val="clear" w:color="auto" w:fill="BFBFBF" w:themeFill="background1" w:themeFillShade="BF"/>
+          </w:tcPr>
+          <w:p>
+            <w:pPr>
+              <w:jc w:val="center"/>
+              <w:rPr>
+                <w:rFonts w:cs="Arial"/>
+                <w:sz w:val="32"/>
+                <w:szCs w:val="32"/>
+              </w:rPr>
+            </w:pPr>
+            <w:r>
+              <w:rPr>
+                <w:rFonts w:cs="Arial"/>
+                <w:sz w:val="32"/>
+                <w:szCs w:val="32"/>
+              </w:rPr>
+              <w:t>Nome</w:t>
+            </w:r>
+          </w:p>
+        </w:tc>
+        <w:tc>
+          <w:tcPr>
+            <w:tcW w:w="4814" w:type="dxa"/>
+          </w:tcPr>
+          <w:p>
+            <w:pPr>
+              <w:jc w:val="center"/>
+              <w:rPr>
+                <w:rFonts w:cs="Arial"/>
+                <w:sz w:val="32"/>
+                <w:szCs w:val="32"/>
+              </w:rPr>
+            </w:pPr>
+            <w:r>
+              <w:rPr>
+                <w:rFonts w:cs="Arial"/>
+                <w:color w:val="000000"/>
+                <w:sz w:val="32"/>
+                <w:szCs w:val="32"/>
+              </w:rPr>
+              <w:t>TC_1.1_</w:t>
+            </w:r>
+            <w:r>
+              <w:rPr>
+                <w:rFonts w:cs="Arial"/>
+                <w:color w:val="000000"/>
+                <w:sz w:val="32"/>
+                <w:szCs w:val="32"/>
+              </w:rPr>
+              <w:t>5</w:t>
+            </w:r>
+          </w:p>
+        </w:tc>
+      </w:tr>
+      <w:tr>
+        <w:tc>
+          <w:tcPr>
+            <w:tcW w:w="4814" w:type="dxa"/>
+            <w:shd w:val="clear" w:color="auto" w:fill="BFBFBF" w:themeFill="background1" w:themeFillShade="BF"/>
+          </w:tcPr>
+          <w:p>
+            <w:pPr>
+              <w:jc w:val="center"/>
+              <w:rPr>
+                <w:rFonts w:cs="Arial"/>
+                <w:sz w:val="32"/>
+                <w:szCs w:val="32"/>
+              </w:rPr>
+            </w:pPr>
+            <w:r>
+              <w:rPr>
+                <w:rFonts w:cs="Arial"/>
+                <w:sz w:val="32"/>
+                <w:szCs w:val="32"/>
+              </w:rPr>
+              <w:t>Data e ora</w:t>
+            </w:r>
+          </w:p>
+        </w:tc>
+        <w:tc>
+          <w:tcPr>
+            <w:tcW w:w="4814" w:type="dxa"/>
+          </w:tcPr>
+          <w:p>
+            <w:pPr>
+              <w:jc w:val="center"/>
+              <w:rPr>
+                <w:rFonts w:cs="Arial"/>
+                <w:sz w:val="32"/>
+                <w:szCs w:val="32"/>
+              </w:rPr>
+            </w:pPr>
+            <w:r>
+              <w:rPr>
+                <w:rFonts w:cs="Arial"/>
+                <w:sz w:val="32"/>
+                <w:szCs w:val="32"/>
+              </w:rPr>
+              <w:t>2018/01/27 10:17</w:t>
+            </w:r>
+          </w:p>
+        </w:tc>
+      </w:tr>
+      <w:tr>
+        <w:tc>
+          <w:tcPr>
+            <w:tcW w:w="4814" w:type="dxa"/>
+            <w:shd w:val="clear" w:color="auto" w:fill="BFBFBF" w:themeFill="background1" w:themeFillShade="BF"/>
+          </w:tcPr>
+          <w:p>
+            <w:pPr>
+              <w:jc w:val="center"/>
+              <w:rPr>
+                <w:rFonts w:cs="Arial"/>
+                <w:sz w:val="32"/>
+                <w:szCs w:val="32"/>
+              </w:rPr>
+            </w:pPr>
+            <w:r>
+              <w:rPr>
+                <w:rFonts w:cs="Arial"/>
+                <w:sz w:val="32"/>
+                <w:szCs w:val="32"/>
+              </w:rPr>
+              <w:t>Tester</w:t>
+            </w:r>
+          </w:p>
+        </w:tc>
+        <w:tc>
+          <w:tcPr>
+            <w:tcW w:w="4814" w:type="dxa"/>
+          </w:tcPr>
+          <w:p>
+            <w:pPr>
+              <w:jc w:val="center"/>
+              <w:rPr>
+                <w:rFonts w:cs="Arial"/>
+                <w:sz w:val="32"/>
+                <w:szCs w:val="32"/>
+              </w:rPr>
+            </w:pPr>
+            <w:r>
+              <w:rPr>
+                <w:rFonts w:cs="Arial"/>
+                <w:sz w:val="32"/>
+                <w:szCs w:val="32"/>
+              </w:rPr>
+              <w:t>Luca Reccia</w:t>
+            </w:r>
+          </w:p>
+        </w:tc>
+      </w:tr>
+      <w:tr>
+        <w:tc>
+          <w:tcPr>
+            <w:tcW w:w="9628" w:type="dxa"/>
+            <w:gridSpan w:val="2"/>
+            <w:shd w:val="clear" w:color="auto" w:fill="BFBFBF" w:themeFill="background1" w:themeFillShade="BF"/>
+          </w:tcPr>
+          <w:p>
+            <w:pPr>
+              <w:jc w:val="center"/>
+              <w:rPr>
+                <w:rFonts w:cs="Arial"/>
+                <w:sz w:val="32"/>
+                <w:szCs w:val="32"/>
+              </w:rPr>
+            </w:pPr>
+            <w:r>
+              <w:rPr>
+                <w:rFonts w:cs="Arial"/>
+                <w:sz w:val="32"/>
+                <w:szCs w:val="32"/>
+              </w:rPr>
+              <w:t>Output atteso</w:t>
+            </w:r>
+          </w:p>
+        </w:tc>
+      </w:tr>
+      <w:tr>
+        <w:trPr>
+          <w:trHeight w:val="725"/>
+        </w:trPr>
+        <w:tc>
+          <w:tcPr>
+            <w:tcW w:w="9628" w:type="dxa"/>
+            <w:gridSpan w:val="2"/>
+          </w:tcPr>
+          <w:p>
+            <w:pPr>
+              <w:spacing w:before="100" w:beforeAutospacing="1" w:after="100" w:afterAutospacing="1"/>
+              <w:outlineLvl w:val="2"/>
+              <w:rPr>
+                <w:rFonts w:eastAsia="Times New Roman" w:cs="Arial"/>
+                <w:bCs/>
+                <w:sz w:val="32"/>
+                <w:szCs w:val="32"/>
+                <w:lang w:eastAsia="it-IT"/>
+              </w:rPr>
+            </w:pPr>
+            <w:r>
+              <w:rPr>
+                <w:rFonts w:eastAsia="Times New Roman" w:cs="Arial"/>
+                <w:bCs/>
+                <w:sz w:val="32"/>
+                <w:szCs w:val="32"/>
+                <w:lang w:eastAsia="it-IT"/>
+              </w:rPr>
+              <w:t>L’utente è connesso</w:t>
+            </w:r>
+            <w:r>
+              <w:rPr>
+                <w:rFonts w:eastAsia="Times New Roman" w:cs="Arial"/>
+                <w:bCs/>
+                <w:sz w:val="32"/>
+                <w:szCs w:val="32"/>
+                <w:lang w:eastAsia="it-IT"/>
+              </w:rPr>
+              <w:t xml:space="preserve"> e salvato nella sessione.</w:t>
+            </w:r>
+            <w:bookmarkStart w:id="1" w:name="_GoBack"/>
+            <w:bookmarkEnd w:id="1"/>
+          </w:p>
+          <w:p>
+            <w:pPr>
+              <w:jc w:val="center"/>
+              <w:rPr>
+                <w:rFonts w:cs="Arial"/>
+                <w:sz w:val="32"/>
+                <w:szCs w:val="32"/>
+              </w:rPr>
+            </w:pPr>
+          </w:p>
+        </w:tc>
+      </w:tr>
+      <w:tr>
+        <w:tc>
+          <w:tcPr>
+            <w:tcW w:w="9628" w:type="dxa"/>
+            <w:gridSpan w:val="2"/>
+            <w:shd w:val="clear" w:color="auto" w:fill="BFBFBF" w:themeFill="background1" w:themeFillShade="BF"/>
+          </w:tcPr>
+          <w:p>
+            <w:pPr>
+              <w:jc w:val="center"/>
+              <w:rPr>
+                <w:rFonts w:cs="Arial"/>
+                <w:sz w:val="32"/>
+                <w:szCs w:val="32"/>
+              </w:rPr>
+            </w:pPr>
+            <w:r>
+              <w:rPr>
+                <w:rFonts w:cs="Arial"/>
+                <w:sz w:val="32"/>
+                <w:szCs w:val="32"/>
+              </w:rPr>
+              <w:t>Output sistema</w:t>
+            </w:r>
+          </w:p>
+        </w:tc>
+      </w:tr>
+      <w:tr>
+        <w:tc>
+          <w:tcPr>
+            <w:tcW w:w="9628" w:type="dxa"/>
+            <w:gridSpan w:val="2"/>
+          </w:tcPr>
+          <w:p>
+            <w:pPr>
+              <w:spacing w:before="100" w:beforeAutospacing="1" w:after="100" w:afterAutospacing="1"/>
+              <w:outlineLvl w:val="2"/>
+              <w:rPr>
+                <w:rFonts w:eastAsia="Times New Roman" w:cs="Arial"/>
+                <w:bCs/>
+                <w:sz w:val="32"/>
+                <w:szCs w:val="32"/>
+                <w:lang w:eastAsia="it-IT"/>
+              </w:rPr>
+            </w:pPr>
+            <w:r>
+              <w:rPr>
+                <w:rFonts w:eastAsia="Times New Roman" w:cs="Arial"/>
+                <w:bCs/>
+                <w:sz w:val="32"/>
+                <w:szCs w:val="32"/>
+                <w:lang w:eastAsia="it-IT"/>
+              </w:rPr>
+              <w:t>L’utente è connesso e salvato nella sessione.</w:t>
+            </w:r>
+          </w:p>
+          <w:p>
+            <w:pPr>
+              <w:jc w:val="center"/>
+              <w:rPr>
+                <w:rFonts w:cs="Arial"/>
+                <w:sz w:val="32"/>
+                <w:szCs w:val="32"/>
+              </w:rPr>
+            </w:pPr>
+          </w:p>
+        </w:tc>
+      </w:tr>
+      <w:tr>
+        <w:tc>
+          <w:tcPr>
+            <w:tcW w:w="4814" w:type="dxa"/>
+            <w:shd w:val="clear" w:color="auto" w:fill="BFBFBF" w:themeFill="background1" w:themeFillShade="BF"/>
+          </w:tcPr>
+          <w:p>
+            <w:pPr>
+              <w:spacing w:before="100" w:beforeAutospacing="1" w:after="100" w:afterAutospacing="1"/>
+              <w:jc w:val="center"/>
+              <w:outlineLvl w:val="2"/>
+              <w:rPr>
+                <w:rFonts w:eastAsia="Times New Roman" w:cs="Arial"/>
+                <w:bCs/>
+                <w:sz w:val="32"/>
+                <w:szCs w:val="32"/>
+                <w:lang w:eastAsia="it-IT"/>
+              </w:rPr>
+            </w:pPr>
+            <w:r>
+              <w:rPr>
+                <w:rFonts w:eastAsia="Times New Roman" w:cs="Arial"/>
+                <w:bCs/>
+                <w:sz w:val="32"/>
+                <w:szCs w:val="32"/>
+                <w:lang w:eastAsia="it-IT"/>
+              </w:rPr>
+              <w:lastRenderedPageBreak/>
+              <w:t>Esito</w:t>
+            </w:r>
+          </w:p>
+        </w:tc>
+        <w:tc>
+          <w:tcPr>
+            <w:tcW w:w="4814" w:type="dxa"/>
+          </w:tcPr>
+          <w:p>
+            <w:pPr>
+              <w:spacing w:before="100" w:beforeAutospacing="1" w:after="100" w:afterAutospacing="1"/>
+              <w:jc w:val="center"/>
+              <w:outlineLvl w:val="2"/>
+              <w:rPr>
+                <w:rFonts w:eastAsia="Times New Roman" w:cs="Arial"/>
+                <w:bCs/>
+                <w:sz w:val="32"/>
+                <w:szCs w:val="32"/>
+                <w:lang w:eastAsia="it-IT"/>
+              </w:rPr>
+            </w:pPr>
+            <w:r>
+              <w:rPr>
+                <w:rFonts w:eastAsia="Times New Roman" w:cs="Arial"/>
+                <w:bCs/>
+                <w:sz w:val="32"/>
+                <w:szCs w:val="32"/>
+                <w:lang w:eastAsia="it-IT"/>
+              </w:rPr>
+              <w:t>Corretto</w:t>
+            </w:r>
+          </w:p>
+        </w:tc>
+      </w:tr>
+      <w:tr>
+        <w:tc>
+          <w:tcPr>
+            <w:tcW w:w="4814" w:type="dxa"/>
+            <w:shd w:val="clear" w:color="auto" w:fill="BFBFBF" w:themeFill="background1" w:themeFillShade="BF"/>
+          </w:tcPr>
+          <w:p>
+            <w:pPr>
+              <w:spacing w:before="100" w:beforeAutospacing="1" w:after="100" w:afterAutospacing="1"/>
+              <w:jc w:val="center"/>
+              <w:outlineLvl w:val="2"/>
+              <w:rPr>
+                <w:rFonts w:eastAsia="Times New Roman" w:cs="Arial"/>
+                <w:bCs/>
+                <w:sz w:val="32"/>
+                <w:szCs w:val="32"/>
+                <w:lang w:eastAsia="it-IT"/>
+              </w:rPr>
+            </w:pPr>
+            <w:r>
+              <w:rPr>
+                <w:rFonts w:eastAsia="Times New Roman" w:cs="Arial"/>
+                <w:bCs/>
+                <w:sz w:val="32"/>
+                <w:szCs w:val="32"/>
+                <w:lang w:eastAsia="it-IT"/>
+              </w:rPr>
+              <w:t>Numero prove</w:t>
+            </w:r>
+          </w:p>
+        </w:tc>
+        <w:tc>
+          <w:tcPr>
+            <w:tcW w:w="4814" w:type="dxa"/>
+          </w:tcPr>
+          <w:p>
+            <w:pPr>
+              <w:spacing w:before="100" w:beforeAutospacing="1" w:after="100" w:afterAutospacing="1"/>
+              <w:jc w:val="center"/>
+              <w:outlineLvl w:val="2"/>
+              <w:rPr>
+                <w:rFonts w:eastAsia="Times New Roman" w:cs="Arial"/>
+                <w:bCs/>
+                <w:sz w:val="32"/>
+                <w:szCs w:val="32"/>
+                <w:lang w:eastAsia="it-IT"/>
+              </w:rPr>
+            </w:pPr>
+            <w:r>
+              <w:rPr>
+                <w:rFonts w:eastAsia="Times New Roman" w:cs="Arial"/>
+                <w:bCs/>
+                <w:sz w:val="32"/>
+                <w:szCs w:val="32"/>
+                <w:lang w:eastAsia="it-IT"/>
+              </w:rPr>
+              <w:t>1</w:t>
+            </w:r>
+          </w:p>
+        </w:tc>
+      </w:tr>
+      <w:tr>
+        <w:tc>
+          <w:tcPr>
+            <w:tcW w:w="4814" w:type="dxa"/>
+            <w:shd w:val="clear" w:color="auto" w:fill="BFBFBF" w:themeFill="background1" w:themeFillShade="BF"/>
+          </w:tcPr>
+          <w:p>
+            <w:pPr>
+              <w:spacing w:before="100" w:beforeAutospacing="1" w:after="100" w:afterAutospacing="1"/>
+              <w:jc w:val="center"/>
+              <w:outlineLvl w:val="2"/>
+              <w:rPr>
+                <w:rFonts w:eastAsia="Times New Roman" w:cs="Arial"/>
+                <w:bCs/>
+                <w:sz w:val="32"/>
+                <w:szCs w:val="32"/>
+                <w:lang w:eastAsia="it-IT"/>
+              </w:rPr>
+            </w:pPr>
+            <w:r>
+              <w:rPr>
+                <w:rFonts w:eastAsia="Times New Roman" w:cs="Arial"/>
+                <w:bCs/>
+                <w:sz w:val="32"/>
+                <w:szCs w:val="32"/>
+                <w:lang w:eastAsia="it-IT"/>
+              </w:rPr>
+              <w:t>Categoria</w:t>
+            </w:r>
+          </w:p>
+        </w:tc>
+        <w:tc>
+          <w:tcPr>
+            <w:tcW w:w="4814" w:type="dxa"/>
+          </w:tcPr>
+          <w:p>
+            <w:pPr>
+              <w:spacing w:before="100" w:beforeAutospacing="1" w:after="100" w:afterAutospacing="1"/>
+              <w:jc w:val="center"/>
+              <w:outlineLvl w:val="2"/>
+              <w:rPr>
+                <w:rFonts w:eastAsia="Times New Roman" w:cs="Arial"/>
+                <w:bCs/>
+                <w:sz w:val="32"/>
+                <w:szCs w:val="32"/>
+                <w:lang w:eastAsia="it-IT"/>
+              </w:rPr>
+            </w:pPr>
+            <w:r>
+              <w:rPr>
+                <w:rFonts w:cs="Arial"/>
+                <w:color w:val="000000"/>
+                <w:sz w:val="32"/>
+                <w:szCs w:val="32"/>
+              </w:rPr>
+              <w:t>FU</w:t>
+            </w:r>
+            <w:r>
+              <w:rPr>
+                <w:rFonts w:cs="Arial"/>
+                <w:color w:val="000000"/>
+                <w:sz w:val="32"/>
+                <w:szCs w:val="32"/>
+              </w:rPr>
+              <w:t>2, FP2, PU2, CP1</w:t>
+            </w:r>
+          </w:p>
+        </w:tc>
+      </w:tr>
     </w:tbl>
     <w:p>
       <w:pPr>
@@ -555,8 +2581,8 @@
 </file>
 
 <file path=word/numbering.xml><?xml version="1.0" encoding="utf-8"?>
-<w:numbering xmlns:wpc="http://schemas.microsoft.com/office/word/2010/wordprocessingCanvas" xmlns:cx="http://schemas.microsoft.com/office/drawing/2014/chartex" xmlns:cx1="http://schemas.microsoft.com/office/drawing/2015/9/8/chartex" xmlns:cx2="http://schemas.microsoft.com/office/drawing/2015/10/21/chartex" xmlns:cx3="http://schemas.microsoft.com/office/drawing/2016/5/9/chartex" xmlns:cx4="http://schemas.microsoft.com/office/drawing/2016/5/10/chartex" xmlns:cx5="http://schemas.microsoft.com/office/drawing/2016/5/11/chartex" xmlns:cx6="http://schemas.microsoft.com/office/drawing/2016/5/12/chartex" xmlns:cx7="http://schemas.microsoft.com/office/drawing/2016/5/13/chartex" xmlns:cx8="http://schemas.microsoft.com/office/drawing/2016/5/14/chartex" xmlns:mc="http://schemas.openxmlformats.org/markup-compatibility/2006" xmlns:aink="http://schemas.microsoft.com/office/drawing/2016/ink" xmlns:am3d="http://schemas.microsoft.com/office/drawing/2017/model3d" xmlns:o="urn:schemas-microsoft-com:office:office" xmlns:r="http://schemas.openxmlformats.org/officeDocument/2006/relationships" xmlns:m="http://schemas.openxmlformats.org/officeDocument/2006/math" xmlns:v="urn:schemas-microsoft-com:vml" xmlns:wp14="http://schemas.microsoft.com/office/word/2010/wordprocessingDrawing" xmlns:wp="http://schemas.openxmlformats.org/drawingml/2006/wordprocessingDrawing" xmlns:w10="urn:schemas-microsoft-com:office:word" xmlns:w="http://schemas.openxmlformats.org/wordprocessingml/2006/main" xmlns:w14="http://schemas.microsoft.com/office/word/2010/wordml" xmlns:w15="http://schemas.microsoft.com/office/word/2012/wordml" xmlns:w16cid="http://schemas.microsoft.com/office/word/2016/wordml/cid" xmlns:w16se="http://schemas.microsoft.com/office/word/2015/wordml/symex" xmlns:wpg="http://schemas.microsoft.com/office/word/2010/wordprocessingGroup" xmlns:wpi="http://schemas.microsoft.com/office/word/2010/wordprocessingInk" xmlns:wne="http://schemas.microsoft.com/office/word/2006/wordml" xmlns:wps="http://schemas.microsoft.com/office/word/2010/wordprocessingShape" mc:Ignorable="w14 w15 w16se w16cid wp14">
-  <w:abstractNum w:abstractNumId="0" w15:restartNumberingAfterBreak="0">
+<w:numbering xmlns:wpc="http://schemas.microsoft.com/office/word/2010/wordprocessingCanvas" xmlns:mo="http://schemas.microsoft.com/office/mac/office/2008/main" xmlns:mc="http://schemas.openxmlformats.org/markup-compatibility/2006" xmlns:mv="urn:schemas-microsoft-com:mac:vml" xmlns:o="urn:schemas-microsoft-com:office:office" xmlns:r="http://schemas.openxmlformats.org/officeDocument/2006/relationships" xmlns:m="http://schemas.openxmlformats.org/officeDocument/2006/math" xmlns:v="urn:schemas-microsoft-com:vml" xmlns:wp14="http://schemas.microsoft.com/office/word/2010/wordprocessingDrawing" xmlns:wp="http://schemas.openxmlformats.org/drawingml/2006/wordprocessingDrawing" xmlns:w10="urn:schemas-microsoft-com:office:word" xmlns:w="http://schemas.openxmlformats.org/wordprocessingml/2006/main" xmlns:w14="http://schemas.microsoft.com/office/word/2010/wordml" xmlns:w15="http://schemas.microsoft.com/office/word/2012/wordml" xmlns:wpg="http://schemas.microsoft.com/office/word/2010/wordprocessingGroup" xmlns:wpi="http://schemas.microsoft.com/office/word/2010/wordprocessingInk" xmlns:wne="http://schemas.microsoft.com/office/word/2006/wordml" xmlns:wps="http://schemas.microsoft.com/office/word/2010/wordprocessingShape" mc:Ignorable="w14 w15 wp14">
+  <w:abstractNum w:abstractNumId="0">
     <w:nsid w:val="27150CD5"/>
     <w:multiLevelType w:val="multilevel"/>
     <w:tmpl w:val="C43CA718"/>
@@ -676,7 +2702,7 @@
 </file>
 
 <file path=word/styles.xml><?xml version="1.0" encoding="utf-8"?>
-<w:styles xmlns:mc="http://schemas.openxmlformats.org/markup-compatibility/2006" xmlns:r="http://schemas.openxmlformats.org/officeDocument/2006/relationships" xmlns:w="http://schemas.openxmlformats.org/wordprocessingml/2006/main" xmlns:w14="http://schemas.microsoft.com/office/word/2010/wordml" xmlns:w15="http://schemas.microsoft.com/office/word/2012/wordml" xmlns:w16cid="http://schemas.microsoft.com/office/word/2016/wordml/cid" xmlns:w16se="http://schemas.microsoft.com/office/word/2015/wordml/symex" mc:Ignorable="w14 w15 w16se w16cid">
+<w:styles xmlns:mc="http://schemas.openxmlformats.org/markup-compatibility/2006" xmlns:r="http://schemas.openxmlformats.org/officeDocument/2006/relationships" xmlns:w="http://schemas.openxmlformats.org/wordprocessingml/2006/main" xmlns:w14="http://schemas.microsoft.com/office/word/2010/wordml" xmlns:w15="http://schemas.microsoft.com/office/word/2012/wordml" mc:Ignorable="w14 w15">
   <w:docDefaults>
     <w:rPrDefault>
       <w:rPr>
@@ -692,7 +2718,7 @@
       </w:pPr>
     </w:pPrDefault>
   </w:docDefaults>
-  <w:latentStyles w:defLockedState="0" w:defUIPriority="99" w:defSemiHidden="0" w:defUnhideWhenUsed="0" w:defQFormat="0" w:count="375">
+  <w:latentStyles w:defLockedState="0" w:defUIPriority="99" w:defSemiHidden="0" w:defUnhideWhenUsed="0" w:defQFormat="0" w:count="382">
     <w:lsdException w:name="Normal" w:uiPriority="0" w:qFormat="1"/>
     <w:lsdException w:name="heading 1" w:uiPriority="9" w:qFormat="1"/>
     <w:lsdException w:name="heading 2" w:semiHidden="1" w:uiPriority="9" w:unhideWhenUsed="1" w:qFormat="1"/>
@@ -1066,8 +3092,6 @@
     <w:lsdException w:name="List Table 7 Colorful Accent 6" w:uiPriority="52"/>
     <w:lsdException w:name="Mention" w:semiHidden="1" w:unhideWhenUsed="1"/>
     <w:lsdException w:name="Smart Hyperlink" w:semiHidden="1" w:unhideWhenUsed="1"/>
-    <w:lsdException w:name="Hashtag" w:semiHidden="1" w:unhideWhenUsed="1"/>
-    <w:lsdException w:name="Unresolved Mention" w:semiHidden="1" w:unhideWhenUsed="1"/>
   </w:latentStyles>
   <w:style w:type="paragraph" w:default="1" w:styleId="Normale">
     <w:name w:val="Normal"/>
@@ -1140,6 +3164,7 @@
       <w:spacing w:after="0" w:line="240" w:lineRule="auto"/>
     </w:pPr>
     <w:tblPr>
+      <w:tblInd w:w="0" w:type="dxa"/>
       <w:tblBorders>
         <w:top w:val="single" w:sz="4" w:space="0" w:color="auto"/>
         <w:left w:val="single" w:sz="4" w:space="0" w:color="auto"/>
@@ -1148,6 +3173,12 @@
         <w:insideH w:val="single" w:sz="4" w:space="0" w:color="auto"/>
         <w:insideV w:val="single" w:sz="4" w:space="0" w:color="auto"/>
       </w:tblBorders>
+      <w:tblCellMar>
+        <w:top w:w="0" w:type="dxa"/>
+        <w:left w:w="108" w:type="dxa"/>
+        <w:bottom w:w="0" w:type="dxa"/>
+        <w:right w:w="108" w:type="dxa"/>
+      </w:tblCellMar>
     </w:tblPr>
   </w:style>
   <w:style w:type="character" w:customStyle="1" w:styleId="Titolo3Carattere">

</xml_diff>